<commit_message>
coppied files to milestone 5 folder
</commit_message>
<xml_diff>
--- a/milestones/MeetingReportTemplate.docx
+++ b/milestones/MeetingReportTemplate.docx
@@ -18,6 +18,14 @@
         </w:rPr>
         <w:t>DATE:</w:t>
       </w:r>
+      <w:r>
+        <w:rPr>
+          <w:b/>
+          <w:bCs/>
+          <w:u w:val="single"/>
+        </w:rPr>
+        <w:t xml:space="preserve"> 07/16/2024</w:t>
+      </w:r>
     </w:p>
     <w:p>
       <w:pPr>
@@ -44,7 +52,7 @@
         <w:sdtPr>
           <w:id w:val="-795683994"/>
           <w14:checkbox>
-            <w14:checked w14:val="0"/>
+            <w14:checked w14:val="1"/>
             <w14:checkedState w14:val="2612" w14:font="MS Gothic"/>
             <w14:uncheckedState w14:val="2610" w14:font="MS Gothic"/>
           </w14:checkbox>
@@ -54,7 +62,7 @@
             <w:rPr>
               <w:rFonts w:ascii="MS Gothic" w:eastAsia="MS Gothic" w:hAnsi="MS Gothic" w:hint="eastAsia"/>
             </w:rPr>
-            <w:t>☐</w:t>
+            <w:t>☒</w:t>
           </w:r>
         </w:sdtContent>
       </w:sdt>
@@ -70,7 +78,7 @@
         <w:sdtPr>
           <w:id w:val="1488512098"/>
           <w14:checkbox>
-            <w14:checked w14:val="0"/>
+            <w14:checked w14:val="1"/>
             <w14:checkedState w14:val="2612" w14:font="MS Gothic"/>
             <w14:uncheckedState w14:val="2610" w14:font="MS Gothic"/>
           </w14:checkbox>
@@ -80,13 +88,26 @@
             <w:rPr>
               <w:rFonts w:ascii="MS Gothic" w:eastAsia="MS Gothic" w:hAnsi="MS Gothic" w:hint="eastAsia"/>
             </w:rPr>
-            <w:t>☐</w:t>
+            <w:t>☒</w:t>
           </w:r>
         </w:sdtContent>
       </w:sdt>
       <w:r>
-        <w:t xml:space="preserve">   Jaykant Chaudhary Lekhi</w:t>
-      </w:r>
+        <w:t xml:space="preserve">   </w:t>
+      </w:r>
+      <w:proofErr w:type="spellStart"/>
+      <w:r>
+        <w:t>Jaykant</w:t>
+      </w:r>
+      <w:proofErr w:type="spellEnd"/>
+      <w:r>
+        <w:t xml:space="preserve"> Chaudhary </w:t>
+      </w:r>
+      <w:proofErr w:type="spellStart"/>
+      <w:r>
+        <w:t>Lekhi</w:t>
+      </w:r>
+      <w:proofErr w:type="spellEnd"/>
     </w:p>
     <w:p>
       <w:r>
@@ -96,7 +117,7 @@
         <w:sdtPr>
           <w:id w:val="-472831673"/>
           <w14:checkbox>
-            <w14:checked w14:val="0"/>
+            <w14:checked w14:val="1"/>
             <w14:checkedState w14:val="2612" w14:font="MS Gothic"/>
             <w14:uncheckedState w14:val="2610" w14:font="MS Gothic"/>
           </w14:checkbox>
@@ -106,7 +127,7 @@
             <w:rPr>
               <w:rFonts w:ascii="MS Gothic" w:eastAsia="MS Gothic" w:hAnsi="MS Gothic" w:hint="eastAsia"/>
             </w:rPr>
-            <w:t>☐</w:t>
+            <w:t>☒</w:t>
           </w:r>
         </w:sdtContent>
       </w:sdt>
@@ -122,7 +143,7 @@
         <w:sdtPr>
           <w:id w:val="-692994286"/>
           <w14:checkbox>
-            <w14:checked w14:val="0"/>
+            <w14:checked w14:val="1"/>
             <w14:checkedState w14:val="2612" w14:font="MS Gothic"/>
             <w14:uncheckedState w14:val="2610" w14:font="MS Gothic"/>
           </w14:checkbox>
@@ -132,7 +153,7 @@
             <w:rPr>
               <w:rFonts w:ascii="MS Gothic" w:eastAsia="MS Gothic" w:hAnsi="MS Gothic" w:hint="eastAsia"/>
             </w:rPr>
-            <w:t>☐</w:t>
+            <w:t>☒</w:t>
           </w:r>
         </w:sdtContent>
       </w:sdt>
@@ -158,9 +179,27 @@
       </w:r>
     </w:p>
     <w:p>
-      <w:r>
-        <w:tab/>
-        <w:t>-</w:t>
+      <w:pPr>
+        <w:pStyle w:val="ListParagraph"/>
+        <w:numPr>
+          <w:ilvl w:val="0"/>
+          <w:numId w:val="2"/>
+        </w:numPr>
+      </w:pPr>
+      <w:r>
+        <w:t>Talk about how to implement changes to code</w:t>
+      </w:r>
+    </w:p>
+    <w:p>
+      <w:pPr>
+        <w:pStyle w:val="ListParagraph"/>
+        <w:numPr>
+          <w:ilvl w:val="0"/>
+          <w:numId w:val="2"/>
+        </w:numPr>
+      </w:pPr>
+      <w:r>
+        <w:t>Assign who will implement which changes</w:t>
       </w:r>
     </w:p>
     <w:p>
@@ -201,11 +240,11 @@
     <w:p>
       <w:pPr>
         <w:pStyle w:val="ListParagraph"/>
-        <w:numPr>
-          <w:ilvl w:val="0"/>
-          <w:numId w:val="1"/>
-        </w:numPr>
-      </w:pPr>
+        <w:ind w:left="1080"/>
+      </w:pPr>
+      <w:r>
+        <w:t>- Use cases</w:t>
+      </w:r>
     </w:p>
     <w:p>
       <w:pPr>
@@ -223,6 +262,270 @@
           <w:iCs/>
         </w:rPr>
         <w:t>JAYKANT</w:t>
+      </w:r>
+    </w:p>
+    <w:p>
+      <w:pPr>
+        <w:pStyle w:val="ListParagraph"/>
+        <w:ind w:left="1080"/>
+      </w:pPr>
+      <w:r>
+        <w:t>- test cases</w:t>
+      </w:r>
+    </w:p>
+    <w:p>
+      <w:pPr>
+        <w:rPr>
+          <w:i/>
+          <w:iCs/>
+        </w:rPr>
+      </w:pPr>
+      <w:r>
+        <w:t xml:space="preserve">        </w:t>
+      </w:r>
+      <w:r>
+        <w:rPr>
+          <w:i/>
+          <w:iCs/>
+        </w:rPr>
+        <w:t>JONAH</w:t>
+      </w:r>
+    </w:p>
+    <w:p>
+      <w:pPr>
+        <w:pStyle w:val="ListParagraph"/>
+        <w:ind w:left="1080"/>
+      </w:pPr>
+      <w:r>
+        <w:t xml:space="preserve">- updating </w:t>
+      </w:r>
+      <w:proofErr w:type="spellStart"/>
+      <w:r>
+        <w:t>UVSim</w:t>
+      </w:r>
+      <w:proofErr w:type="spellEnd"/>
+      <w:r>
+        <w:t xml:space="preserve"> to take </w:t>
+      </w:r>
+      <w:proofErr w:type="gramStart"/>
+      <w:r>
+        <w:t>6 digit</w:t>
+      </w:r>
+      <w:proofErr w:type="gramEnd"/>
+      <w:r>
+        <w:t xml:space="preserve"> numbers instead of 4</w:t>
+      </w:r>
+    </w:p>
+    <w:p>
+      <w:pPr>
+        <w:rPr>
+          <w:i/>
+          <w:iCs/>
+        </w:rPr>
+      </w:pPr>
+      <w:r>
+        <w:t xml:space="preserve">        </w:t>
+      </w:r>
+      <w:r>
+        <w:rPr>
+          <w:i/>
+          <w:iCs/>
+        </w:rPr>
+        <w:t>ZAC</w:t>
+      </w:r>
+    </w:p>
+    <w:p>
+      <w:r>
+        <w:tab/>
+      </w:r>
+      <w:r>
+        <w:t>- adding multiple tabs to GUI</w:t>
+      </w:r>
+    </w:p>
+    <w:p>
+      <w:pPr>
+        <w:ind w:firstLine="720"/>
+      </w:pPr>
+      <w:r>
+        <w:t>- adding error checking to RGB values</w:t>
+      </w:r>
+    </w:p>
+    <w:p/>
+    <w:p>
+      <w:pPr>
+        <w:rPr>
+          <w:b/>
+          <w:bCs/>
+          <w:u w:val="single"/>
+        </w:rPr>
+      </w:pPr>
+      <w:r>
+        <w:rPr>
+          <w:b/>
+          <w:bCs/>
+          <w:u w:val="single"/>
+        </w:rPr>
+        <w:t>DATE:</w:t>
+      </w:r>
+      <w:r>
+        <w:rPr>
+          <w:b/>
+          <w:bCs/>
+          <w:u w:val="single"/>
+        </w:rPr>
+        <w:t xml:space="preserve"> 07/23/2024</w:t>
+      </w:r>
+    </w:p>
+    <w:p>
+      <w:pPr>
+        <w:rPr>
+          <w:b/>
+          <w:bCs/>
+          <w:u w:val="single"/>
+        </w:rPr>
+      </w:pPr>
+      <w:r>
+        <w:rPr>
+          <w:b/>
+          <w:bCs/>
+          <w:u w:val="single"/>
+        </w:rPr>
+        <w:t>ATTENDANCE:</w:t>
+      </w:r>
+    </w:p>
+    <w:p>
+      <w:r>
+        <w:tab/>
+      </w:r>
+      <w:sdt>
+        <w:sdtPr>
+          <w:id w:val="1523429251"/>
+          <w14:checkbox>
+            <w14:checked w14:val="1"/>
+            <w14:checkedState w14:val="2612" w14:font="MS Gothic"/>
+            <w14:uncheckedState w14:val="2610" w14:font="MS Gothic"/>
+          </w14:checkbox>
+        </w:sdtPr>
+        <w:sdtContent>
+          <w:r>
+            <w:rPr>
+              <w:rFonts w:ascii="MS Gothic" w:eastAsia="MS Gothic" w:hAnsi="MS Gothic" w:hint="eastAsia"/>
+            </w:rPr>
+            <w:t>☒</w:t>
+          </w:r>
+        </w:sdtContent>
+      </w:sdt>
+      <w:r>
+        <w:t xml:space="preserve">   Andrew Buckland</w:t>
+      </w:r>
+    </w:p>
+    <w:p>
+      <w:r>
+        <w:tab/>
+      </w:r>
+      <w:sdt>
+        <w:sdtPr>
+          <w:id w:val="-1553063596"/>
+          <w14:checkbox>
+            <w14:checked w14:val="1"/>
+            <w14:checkedState w14:val="2612" w14:font="MS Gothic"/>
+            <w14:uncheckedState w14:val="2610" w14:font="MS Gothic"/>
+          </w14:checkbox>
+        </w:sdtPr>
+        <w:sdtContent>
+          <w:r>
+            <w:rPr>
+              <w:rFonts w:ascii="MS Gothic" w:eastAsia="MS Gothic" w:hAnsi="MS Gothic" w:hint="eastAsia"/>
+            </w:rPr>
+            <w:t>☒</w:t>
+          </w:r>
+        </w:sdtContent>
+      </w:sdt>
+      <w:r>
+        <w:t xml:space="preserve">   </w:t>
+      </w:r>
+      <w:proofErr w:type="spellStart"/>
+      <w:r>
+        <w:t>Jaykant</w:t>
+      </w:r>
+      <w:proofErr w:type="spellEnd"/>
+      <w:r>
+        <w:t xml:space="preserve"> Chaudhary </w:t>
+      </w:r>
+      <w:proofErr w:type="spellStart"/>
+      <w:r>
+        <w:t>Lekhi</w:t>
+      </w:r>
+      <w:proofErr w:type="spellEnd"/>
+    </w:p>
+    <w:p>
+      <w:r>
+        <w:tab/>
+      </w:r>
+      <w:sdt>
+        <w:sdtPr>
+          <w:id w:val="-357440307"/>
+          <w14:checkbox>
+            <w14:checked w14:val="1"/>
+            <w14:checkedState w14:val="2612" w14:font="MS Gothic"/>
+            <w14:uncheckedState w14:val="2610" w14:font="MS Gothic"/>
+          </w14:checkbox>
+        </w:sdtPr>
+        <w:sdtContent>
+          <w:r>
+            <w:rPr>
+              <w:rFonts w:ascii="MS Gothic" w:eastAsia="MS Gothic" w:hAnsi="MS Gothic" w:hint="eastAsia"/>
+            </w:rPr>
+            <w:t>☒</w:t>
+          </w:r>
+        </w:sdtContent>
+      </w:sdt>
+      <w:r>
+        <w:t xml:space="preserve">   Jonah Cragun</w:t>
+      </w:r>
+    </w:p>
+    <w:p>
+      <w:r>
+        <w:tab/>
+      </w:r>
+      <w:sdt>
+        <w:sdtPr>
+          <w:id w:val="-228852140"/>
+          <w14:checkbox>
+            <w14:checked w14:val="1"/>
+            <w14:checkedState w14:val="2612" w14:font="MS Gothic"/>
+            <w14:uncheckedState w14:val="2610" w14:font="MS Gothic"/>
+          </w14:checkbox>
+        </w:sdtPr>
+        <w:sdtContent>
+          <w:r>
+            <w:rPr>
+              <w:rFonts w:ascii="MS Gothic" w:eastAsia="MS Gothic" w:hAnsi="MS Gothic" w:hint="eastAsia"/>
+            </w:rPr>
+            <w:t>☒</w:t>
+          </w:r>
+        </w:sdtContent>
+      </w:sdt>
+      <w:r>
+        <w:t xml:space="preserve">   Zac Peterson</w:t>
+      </w:r>
+    </w:p>
+    <w:p>
+      <w:pPr>
+        <w:rPr>
+          <w:b/>
+          <w:bCs/>
+          <w:u w:val="single"/>
+        </w:rPr>
+      </w:pPr>
+      <w:r>
+        <w:rPr>
+          <w:b/>
+          <w:bCs/>
+          <w:u w:val="single"/>
+        </w:rPr>
+        <w:lastRenderedPageBreak/>
+        <w:t>AGENDA:</w:t>
       </w:r>
     </w:p>
     <w:p>
@@ -230,26 +533,11 @@
         <w:pStyle w:val="ListParagraph"/>
         <w:numPr>
           <w:ilvl w:val="0"/>
-          <w:numId w:val="1"/>
+          <w:numId w:val="2"/>
         </w:numPr>
       </w:pPr>
-    </w:p>
-    <w:p>
-      <w:pPr>
-        <w:rPr>
-          <w:i/>
-          <w:iCs/>
-        </w:rPr>
-      </w:pPr>
-      <w:r>
-        <w:t xml:space="preserve">        </w:t>
-      </w:r>
-      <w:r>
-        <w:rPr>
-          <w:i/>
-          <w:iCs/>
-        </w:rPr>
-        <w:t>JONAH</w:t>
+      <w:r>
+        <w:t>Check in with progress on assigned tasks</w:t>
       </w:r>
     </w:p>
     <w:p>
@@ -257,9 +545,29 @@
         <w:pStyle w:val="ListParagraph"/>
         <w:numPr>
           <w:ilvl w:val="0"/>
-          <w:numId w:val="1"/>
+          <w:numId w:val="2"/>
         </w:numPr>
       </w:pPr>
+      <w:r>
+        <w:t>Assign remaining tasks</w:t>
+      </w:r>
+    </w:p>
+    <w:p>
+      <w:pPr>
+        <w:rPr>
+          <w:b/>
+          <w:bCs/>
+          <w:u w:val="single"/>
+        </w:rPr>
+      </w:pPr>
+      <w:r>
+        <w:rPr>
+          <w:b/>
+          <w:bCs/>
+          <w:u w:val="single"/>
+        </w:rPr>
+        <w:t>ACTION ITEMS:</w:t>
+      </w:r>
     </w:p>
     <w:p>
       <w:pPr>
@@ -276,13 +584,118 @@
           <w:i/>
           <w:iCs/>
         </w:rPr>
+        <w:t>ANDREW</w:t>
+      </w:r>
+    </w:p>
+    <w:p>
+      <w:pPr>
+        <w:pStyle w:val="ListParagraph"/>
+        <w:ind w:left="1080"/>
+      </w:pPr>
+      <w:r>
+        <w:t>- Use cases</w:t>
+      </w:r>
+    </w:p>
+    <w:p>
+      <w:pPr>
+        <w:rPr>
+          <w:i/>
+          <w:iCs/>
+        </w:rPr>
+      </w:pPr>
+      <w:r>
+        <w:t xml:space="preserve">        </w:t>
+      </w:r>
+      <w:r>
+        <w:rPr>
+          <w:i/>
+          <w:iCs/>
+        </w:rPr>
+        <w:t>JAYKANT</w:t>
+      </w:r>
+    </w:p>
+    <w:p>
+      <w:pPr>
+        <w:pStyle w:val="ListParagraph"/>
+        <w:ind w:left="1080"/>
+      </w:pPr>
+      <w:r>
+        <w:t>- test cases</w:t>
+      </w:r>
+    </w:p>
+    <w:p>
+      <w:pPr>
+        <w:rPr>
+          <w:i/>
+          <w:iCs/>
+        </w:rPr>
+      </w:pPr>
+      <w:r>
+        <w:t xml:space="preserve">        </w:t>
+      </w:r>
+      <w:r>
+        <w:rPr>
+          <w:i/>
+          <w:iCs/>
+        </w:rPr>
+        <w:t>JONAH</w:t>
+      </w:r>
+    </w:p>
+    <w:p>
+      <w:pPr>
+        <w:pStyle w:val="ListParagraph"/>
+        <w:ind w:left="1080"/>
+      </w:pPr>
+      <w:r>
+        <w:t xml:space="preserve">- updating </w:t>
+      </w:r>
+      <w:proofErr w:type="spellStart"/>
+      <w:r>
+        <w:t>UVSim</w:t>
+      </w:r>
+      <w:proofErr w:type="spellEnd"/>
+      <w:r>
+        <w:t xml:space="preserve"> to take </w:t>
+      </w:r>
+      <w:proofErr w:type="gramStart"/>
+      <w:r>
+        <w:t>6 digit</w:t>
+      </w:r>
+      <w:proofErr w:type="gramEnd"/>
+      <w:r>
+        <w:t xml:space="preserve"> numbers instead of 4</w:t>
+      </w:r>
+    </w:p>
+    <w:p>
+      <w:pPr>
+        <w:rPr>
+          <w:i/>
+          <w:iCs/>
+        </w:rPr>
+      </w:pPr>
+      <w:r>
+        <w:t xml:space="preserve">        </w:t>
+      </w:r>
+      <w:r>
+        <w:rPr>
+          <w:i/>
+          <w:iCs/>
+        </w:rPr>
         <w:t>ZAC</w:t>
       </w:r>
     </w:p>
     <w:p>
       <w:r>
         <w:tab/>
-        <w:t>-</w:t>
+        <w:t>- adding multiple tabs to GUI</w:t>
+      </w:r>
+    </w:p>
+    <w:p>
+      <w:pPr>
+        <w:ind w:firstLine="720"/>
+      </w:pPr>
+      <w:r>
+        <w:t>- adding error checking to RGB values</w:t>
       </w:r>
     </w:p>
     <w:p/>
@@ -410,8 +823,123 @@
       </w:rPr>
     </w:lvl>
   </w:abstractNum>
+  <w:abstractNum w:abstractNumId="1" w15:restartNumberingAfterBreak="0">
+    <w:nsid w:val="63895145"/>
+    <w:multiLevelType w:val="hybridMultilevel"/>
+    <w:tmpl w:val="4A8658D8"/>
+    <w:lvl w:ilvl="0" w:tplc="EA0C940E">
+      <w:numFmt w:val="bullet"/>
+      <w:lvlText w:val="-"/>
+      <w:lvlJc w:val="left"/>
+      <w:pPr>
+        <w:ind w:left="1080" w:hanging="360"/>
+      </w:pPr>
+      <w:rPr>
+        <w:rFonts w:ascii="Aptos" w:eastAsiaTheme="minorHAnsi" w:hAnsi="Aptos" w:cstheme="minorBidi" w:hint="default"/>
+      </w:rPr>
+    </w:lvl>
+    <w:lvl w:ilvl="1" w:tplc="04090003" w:tentative="1">
+      <w:start w:val="1"/>
+      <w:numFmt w:val="bullet"/>
+      <w:lvlText w:val="o"/>
+      <w:lvlJc w:val="left"/>
+      <w:pPr>
+        <w:ind w:left="1800" w:hanging="360"/>
+      </w:pPr>
+      <w:rPr>
+        <w:rFonts w:ascii="Courier New" w:hAnsi="Courier New" w:cs="Courier New" w:hint="default"/>
+      </w:rPr>
+    </w:lvl>
+    <w:lvl w:ilvl="2" w:tplc="04090005" w:tentative="1">
+      <w:start w:val="1"/>
+      <w:numFmt w:val="bullet"/>
+      <w:lvlText w:val=""/>
+      <w:lvlJc w:val="left"/>
+      <w:pPr>
+        <w:ind w:left="2520" w:hanging="360"/>
+      </w:pPr>
+      <w:rPr>
+        <w:rFonts w:ascii="Wingdings" w:hAnsi="Wingdings" w:hint="default"/>
+      </w:rPr>
+    </w:lvl>
+    <w:lvl w:ilvl="3" w:tplc="04090001" w:tentative="1">
+      <w:start w:val="1"/>
+      <w:numFmt w:val="bullet"/>
+      <w:lvlText w:val=""/>
+      <w:lvlJc w:val="left"/>
+      <w:pPr>
+        <w:ind w:left="3240" w:hanging="360"/>
+      </w:pPr>
+      <w:rPr>
+        <w:rFonts w:ascii="Symbol" w:hAnsi="Symbol" w:hint="default"/>
+      </w:rPr>
+    </w:lvl>
+    <w:lvl w:ilvl="4" w:tplc="04090003" w:tentative="1">
+      <w:start w:val="1"/>
+      <w:numFmt w:val="bullet"/>
+      <w:lvlText w:val="o"/>
+      <w:lvlJc w:val="left"/>
+      <w:pPr>
+        <w:ind w:left="3960" w:hanging="360"/>
+      </w:pPr>
+      <w:rPr>
+        <w:rFonts w:ascii="Courier New" w:hAnsi="Courier New" w:cs="Courier New" w:hint="default"/>
+      </w:rPr>
+    </w:lvl>
+    <w:lvl w:ilvl="5" w:tplc="04090005" w:tentative="1">
+      <w:start w:val="1"/>
+      <w:numFmt w:val="bullet"/>
+      <w:lvlText w:val=""/>
+      <w:lvlJc w:val="left"/>
+      <w:pPr>
+        <w:ind w:left="4680" w:hanging="360"/>
+      </w:pPr>
+      <w:rPr>
+        <w:rFonts w:ascii="Wingdings" w:hAnsi="Wingdings" w:hint="default"/>
+      </w:rPr>
+    </w:lvl>
+    <w:lvl w:ilvl="6" w:tplc="04090001" w:tentative="1">
+      <w:start w:val="1"/>
+      <w:numFmt w:val="bullet"/>
+      <w:lvlText w:val=""/>
+      <w:lvlJc w:val="left"/>
+      <w:pPr>
+        <w:ind w:left="5400" w:hanging="360"/>
+      </w:pPr>
+      <w:rPr>
+        <w:rFonts w:ascii="Symbol" w:hAnsi="Symbol" w:hint="default"/>
+      </w:rPr>
+    </w:lvl>
+    <w:lvl w:ilvl="7" w:tplc="04090003" w:tentative="1">
+      <w:start w:val="1"/>
+      <w:numFmt w:val="bullet"/>
+      <w:lvlText w:val="o"/>
+      <w:lvlJc w:val="left"/>
+      <w:pPr>
+        <w:ind w:left="6120" w:hanging="360"/>
+      </w:pPr>
+      <w:rPr>
+        <w:rFonts w:ascii="Courier New" w:hAnsi="Courier New" w:cs="Courier New" w:hint="default"/>
+      </w:rPr>
+    </w:lvl>
+    <w:lvl w:ilvl="8" w:tplc="04090005" w:tentative="1">
+      <w:start w:val="1"/>
+      <w:numFmt w:val="bullet"/>
+      <w:lvlText w:val=""/>
+      <w:lvlJc w:val="left"/>
+      <w:pPr>
+        <w:ind w:left="6840" w:hanging="360"/>
+      </w:pPr>
+      <w:rPr>
+        <w:rFonts w:ascii="Wingdings" w:hAnsi="Wingdings" w:hint="default"/>
+      </w:rPr>
+    </w:lvl>
+  </w:abstractNum>
   <w:num w:numId="1" w16cid:durableId="1255936675">
     <w:abstractNumId w:val="0"/>
+  </w:num>
+  <w:num w:numId="2" w16cid:durableId="1360232159">
+    <w:abstractNumId w:val="1"/>
   </w:num>
 </w:numbering>
 </file>

</xml_diff>